<commit_message>
actu readme+userguide OK - TODO: readme with img
</commit_message>
<xml_diff>
--- a/___user_guide/AudioWOMAN User_Guide.docx
+++ b/___user_guide/AudioWOMAN User_Guide.docx
@@ -80,26 +80,70 @@
           <w:bCs/>
           <w:lang w:val="en-US"/>
         </w:rPr>
-        <w:t>MAN is a user-friendly tool designed for efficient file path generation, modification, and renaming. By combining multiple columns of text data, it ensures consistency while allowing flexibility in column inputs—making it ideal for batch processing and file organization.</w:t>
-      </w:r>
-    </w:p>
-    <w:p>
-      <w:pPr>
-        <w:spacing w:line="259" w:lineRule="auto"/>
-        <w:rPr>
-          <w:b/>
-          <w:bCs/>
-          <w:lang w:val="en-US"/>
-        </w:rPr>
-      </w:pPr>
-      <w:r>
-        <w:rPr>
-          <w:b/>
-          <w:bCs/>
-          <w:lang w:val="en-US"/>
-        </w:rPr>
-        <w:t>The program also includes tools to modify paths through truncation or text replacement before applying changes to actual files. Additionally, it features an automated renaming system that organizes files into structured directories based on the generated paths.</w:t>
-      </w:r>
+        <w:t>MAN is a tool designed for efficient file path generation, modification, and renaming. By combining multiple columns of text data, it ensures consistency while allowing flexibility in column inputs—making it ideal for batch processing and file organization.</w:t>
+      </w:r>
+    </w:p>
+    <w:p>
+      <w:pPr>
+        <w:spacing w:line="259" w:lineRule="auto"/>
+        <w:rPr>
+          <w:b/>
+          <w:bCs/>
+          <w:lang w:val="en-US"/>
+        </w:rPr>
+      </w:pPr>
+      <w:r>
+        <w:rPr>
+          <w:b/>
+          <w:bCs/>
+          <w:lang w:val="en-US"/>
+        </w:rPr>
+        <w:t xml:space="preserve">The program includes tools to modify paths through truncation or text replacement before applying changes to actual files. </w:t>
+      </w:r>
+    </w:p>
+    <w:p>
+      <w:pPr>
+        <w:spacing w:line="259" w:lineRule="auto"/>
+        <w:rPr>
+          <w:b/>
+          <w:bCs/>
+          <w:lang w:val="en-US"/>
+        </w:rPr>
+      </w:pPr>
+      <w:r>
+        <w:rPr>
+          <w:b/>
+          <w:bCs/>
+          <w:lang w:val="en-US"/>
+        </w:rPr>
+        <w:t xml:space="preserve">It also </w:t>
+      </w:r>
+      <w:r>
+        <w:rPr>
+          <w:b/>
+          <w:bCs/>
+          <w:lang w:val="en-US"/>
+        </w:rPr>
+        <w:t>features an automated renaming system that organizes files into structured directories based on the generated paths</w:t>
+      </w:r>
+      <w:r>
+        <w:rPr>
+          <w:b/>
+          <w:bCs/>
+          <w:lang w:val="en-US"/>
+        </w:rPr>
+        <w:t>, and 2 tools for analyzing data: file audit and media info.</w:t>
+      </w:r>
+    </w:p>
+    <w:p>
+      <w:pPr>
+        <w:spacing w:line="259" w:lineRule="auto"/>
+        <w:rPr>
+          <w:b/>
+          <w:bCs/>
+          <w:lang w:val="en-US"/>
+        </w:rPr>
+      </w:pPr>
     </w:p>
     <w:p>
       <w:pPr>
@@ -132,261 +176,18 @@
         <w:rPr>
           <w:lang w:val="en-US"/>
         </w:rPr>
-        <w:t>Features</w:t>
-      </w:r>
-    </w:p>
-    <w:p>
-      <w:pPr>
-        <w:spacing w:after="0" w:line="259" w:lineRule="auto"/>
-        <w:rPr>
-          <w:b/>
-          <w:bCs/>
-          <w:lang w:val="en-US"/>
-        </w:rPr>
-      </w:pPr>
-      <w:r>
-        <w:rPr>
-          <w:rFonts w:ascii="Segoe UI Symbol" w:hAnsi="Segoe UI Symbol" w:cs="Segoe UI Symbol"/>
-          <w:b/>
-          <w:bCs/>
-          <w:lang w:val="en-US"/>
-        </w:rPr>
-        <w:t>✔</w:t>
-      </w:r>
-      <w:r>
-        <w:rPr>
-          <w:b/>
-          <w:bCs/>
-          <w:lang w:val="en-US"/>
-        </w:rPr>
-        <w:t xml:space="preserve"> Dynamic Column Management – Add or remove columns dynamically, with support for up to 12 columns across two rows.</w:t>
-      </w:r>
-    </w:p>
-    <w:p>
-      <w:pPr>
-        <w:spacing w:after="0" w:line="259" w:lineRule="auto"/>
-        <w:rPr>
-          <w:b/>
-          <w:bCs/>
-          <w:lang w:val="en-US"/>
-        </w:rPr>
-      </w:pPr>
-      <w:r>
-        <w:rPr>
-          <w:rFonts w:ascii="Segoe UI Symbol" w:hAnsi="Segoe UI Symbol" w:cs="Segoe UI Symbol"/>
-          <w:b/>
-          <w:bCs/>
-          <w:lang w:val="en-US"/>
-        </w:rPr>
-        <w:t>✔</w:t>
-      </w:r>
-      <w:r>
-        <w:rPr>
-          <w:b/>
-          <w:bCs/>
-          <w:lang w:val="en-US"/>
-        </w:rPr>
-        <w:t xml:space="preserve"> ID Column Selection – Choose one column as the reference for path generation.</w:t>
-      </w:r>
-    </w:p>
-    <w:p>
-      <w:pPr>
-        <w:spacing w:after="0" w:line="259" w:lineRule="auto"/>
-        <w:rPr>
-          <w:b/>
-          <w:bCs/>
-          <w:lang w:val="en-US"/>
-        </w:rPr>
-      </w:pPr>
-      <w:r>
-        <w:rPr>
-          <w:rFonts w:ascii="Segoe UI Symbol" w:hAnsi="Segoe UI Symbol" w:cs="Segoe UI Symbol"/>
-          <w:b/>
-          <w:bCs/>
-          <w:lang w:val="en-US"/>
-        </w:rPr>
-        <w:t>✔</w:t>
-      </w:r>
-      <w:r>
-        <w:rPr>
-          <w:b/>
-          <w:bCs/>
-          <w:lang w:val="en-US"/>
-        </w:rPr>
-        <w:t xml:space="preserve"> Automatic Value Expansion – Single-value columns are automatically expanded to match the reference column length.</w:t>
-      </w:r>
-    </w:p>
-    <w:p>
-      <w:pPr>
-        <w:spacing w:after="0" w:line="259" w:lineRule="auto"/>
-        <w:rPr>
-          <w:b/>
-          <w:bCs/>
-          <w:lang w:val="en-US"/>
-        </w:rPr>
-      </w:pPr>
-      <w:r>
-        <w:rPr>
-          <w:rFonts w:ascii="Segoe UI Symbol" w:hAnsi="Segoe UI Symbol" w:cs="Segoe UI Symbol"/>
-          <w:b/>
-          <w:bCs/>
-          <w:lang w:val="en-US"/>
-        </w:rPr>
-        <w:t>✔</w:t>
-      </w:r>
-      <w:r>
-        <w:rPr>
-          <w:b/>
-          <w:bCs/>
-          <w:lang w:val="en-US"/>
-        </w:rPr>
-        <w:t xml:space="preserve"> File Extension Support – Append an optional file extension (e.g., .wav, .csv) to each generated path.</w:t>
-      </w:r>
-    </w:p>
-    <w:p>
-      <w:pPr>
-        <w:spacing w:after="0" w:line="259" w:lineRule="auto"/>
-        <w:rPr>
-          <w:b/>
-          <w:bCs/>
-          <w:lang w:val="en-US"/>
-        </w:rPr>
-      </w:pPr>
-      <w:r>
-        <w:rPr>
-          <w:rFonts w:ascii="Segoe UI Symbol" w:hAnsi="Segoe UI Symbol" w:cs="Segoe UI Symbol"/>
-          <w:b/>
-          <w:bCs/>
-          <w:lang w:val="en-US"/>
-        </w:rPr>
-        <w:t>✔</w:t>
-      </w:r>
-      <w:r>
-        <w:rPr>
-          <w:b/>
-          <w:bCs/>
-          <w:lang w:val="en-US"/>
-        </w:rPr>
-        <w:t xml:space="preserve"> Path Truncation – Remove parts of a file path based on a specific character or a defined number of characters.</w:t>
-      </w:r>
-    </w:p>
-    <w:p>
-      <w:pPr>
-        <w:spacing w:after="0" w:line="259" w:lineRule="auto"/>
-        <w:rPr>
-          <w:b/>
-          <w:bCs/>
-          <w:lang w:val="en-US"/>
-        </w:rPr>
-      </w:pPr>
-      <w:r>
-        <w:rPr>
-          <w:rFonts w:ascii="Segoe UI Symbol" w:hAnsi="Segoe UI Symbol" w:cs="Segoe UI Symbol"/>
-          <w:b/>
-          <w:bCs/>
-          <w:lang w:val="en-US"/>
-        </w:rPr>
-        <w:t>✔</w:t>
-      </w:r>
-      <w:r>
-        <w:rPr>
-          <w:b/>
-          <w:bCs/>
-          <w:lang w:val="en-US"/>
-        </w:rPr>
-        <w:t xml:space="preserve"> Text Replacement in Paths – Quickly find and replace specific text within file paths.</w:t>
-      </w:r>
-    </w:p>
-    <w:p>
-      <w:pPr>
-        <w:spacing w:after="0" w:line="259" w:lineRule="auto"/>
-        <w:rPr>
-          <w:b/>
-          <w:bCs/>
-          <w:lang w:val="en-US"/>
-        </w:rPr>
-      </w:pPr>
-      <w:r>
-        <w:rPr>
-          <w:rFonts w:ascii="Segoe UI Symbol" w:hAnsi="Segoe UI Symbol" w:cs="Segoe UI Symbol"/>
-          <w:b/>
-          <w:bCs/>
-          <w:lang w:val="en-US"/>
-        </w:rPr>
-        <w:t>✔</w:t>
-      </w:r>
-      <w:r>
-        <w:rPr>
-          <w:b/>
-          <w:bCs/>
-          <w:lang w:val="en-US"/>
-        </w:rPr>
-        <w:t xml:space="preserve"> Automated File Renaming – Copy files into a structured _renamed folder and rename them based on generated paths while preserving subdirectories.</w:t>
-      </w:r>
-    </w:p>
-    <w:p>
-      <w:pPr>
-        <w:spacing w:after="0" w:line="259" w:lineRule="auto"/>
-        <w:rPr>
-          <w:b/>
-          <w:bCs/>
-          <w:lang w:val="en-US"/>
-        </w:rPr>
-      </w:pPr>
-      <w:r>
-        <w:rPr>
-          <w:rFonts w:ascii="Segoe UI Symbol" w:hAnsi="Segoe UI Symbol" w:cs="Segoe UI Symbol"/>
-          <w:b/>
-          <w:bCs/>
-          <w:lang w:val="en-US"/>
-        </w:rPr>
-        <w:t>✔</w:t>
-      </w:r>
-      <w:r>
-        <w:rPr>
-          <w:b/>
-          <w:bCs/>
-          <w:lang w:val="en-US"/>
-        </w:rPr>
-        <w:t xml:space="preserve"> Error Handling – Built-in warnings and error messages guide users through column mismatches or invalid inputs.</w:t>
-      </w:r>
-    </w:p>
-    <w:p>
-      <w:pPr>
-        <w:spacing w:line="259" w:lineRule="auto"/>
-        <w:rPr>
-          <w:b/>
-          <w:bCs/>
-          <w:lang w:val="en-US"/>
-        </w:rPr>
-      </w:pPr>
-      <w:r>
-        <w:rPr>
-          <w:b/>
-          <w:bCs/>
-          <w:lang w:val="en-US"/>
-        </w:rPr>
-        <w:pict w14:anchorId="2DB23EBB">
-          <v:rect id="_x0000_i1026" style="width:0;height:1.5pt" o:hralign="center" o:hrstd="t" o:hr="t" fillcolor="#a0a0a0" stroked="f"/>
-        </w:pict>
-      </w:r>
-    </w:p>
-    <w:p>
-      <w:pPr>
-        <w:pStyle w:val="Ttulo2"/>
-        <w:rPr>
-          <w:lang w:val="en-US"/>
-        </w:rPr>
-      </w:pPr>
-      <w:r>
-        <w:rPr>
-          <w:lang w:val="en-US"/>
-        </w:rPr>
         <w:t>Getting Started</w:t>
       </w:r>
     </w:p>
     <w:p>
       <w:pPr>
+        <w:rPr>
+          <w:lang w:val="en-US"/>
+        </w:rPr>
+      </w:pPr>
+    </w:p>
+    <w:p>
+      <w:pPr>
         <w:pStyle w:val="Ttulo3"/>
         <w:rPr>
           <w:lang w:val="en-US"/>
@@ -450,6 +251,16 @@
         </w:rPr>
         <w:t xml:space="preserve"> Mac Users: Run the .dmg file.</w:t>
       </w:r>
+    </w:p>
+    <w:p>
+      <w:pPr>
+        <w:spacing w:line="259" w:lineRule="auto"/>
+        <w:rPr>
+          <w:b/>
+          <w:bCs/>
+          <w:lang w:val="en-US"/>
+        </w:rPr>
+      </w:pPr>
     </w:p>
     <w:p>
       <w:pPr>
@@ -482,7 +293,6 @@
         <w:rPr>
           <w:lang w:val="en-US"/>
         </w:rPr>
-        <w:lastRenderedPageBreak/>
         <w:t>How to Use</w:t>
       </w:r>
     </w:p>
@@ -517,6 +327,17 @@
         </w:rPr>
         <w:t xml:space="preserve"> / Add More Paths</w:t>
       </w:r>
+    </w:p>
+    <w:p>
+      <w:pPr>
+        <w:spacing w:line="259" w:lineRule="auto"/>
+        <w:rPr>
+          <w:rFonts w:ascii="Segoe UI Emoji" w:hAnsi="Segoe UI Emoji" w:cs="Segoe UI Emoji"/>
+          <w:b/>
+          <w:bCs/>
+          <w:lang w:val="en-US"/>
+        </w:rPr>
+      </w:pPr>
     </w:p>
     <w:p>
       <w:pPr>
@@ -618,6 +439,62 @@
         </w:rPr>
         <w:t xml:space="preserve"> your text and remove them as needed</w:t>
       </w:r>
+      <w:r>
+        <w:rPr>
+          <w:b/>
+          <w:bCs/>
+          <w:noProof/>
+          <w:lang w:val="en-US"/>
+        </w:rPr>
+        <w:drawing>
+          <wp:inline distT="0" distB="0" distL="0" distR="0" wp14:anchorId="6603361B" wp14:editId="123A4EEA">
+            <wp:extent cx="3171825" cy="428625"/>
+            <wp:effectExtent l="0" t="0" r="9525" b="9525"/>
+            <wp:docPr id="1878066957" name="Imagen 2"/>
+            <wp:cNvGraphicFramePr>
+              <a:graphicFrameLocks xmlns:a="http://schemas.openxmlformats.org/drawingml/2006/main" noChangeAspect="1"/>
+            </wp:cNvGraphicFramePr>
+            <a:graphic xmlns:a="http://schemas.openxmlformats.org/drawingml/2006/main">
+              <a:graphicData uri="http://schemas.openxmlformats.org/drawingml/2006/picture">
+                <pic:pic xmlns:pic="http://schemas.openxmlformats.org/drawingml/2006/picture">
+                  <pic:nvPicPr>
+                    <pic:cNvPr id="0" name="Picture 64"/>
+                    <pic:cNvPicPr>
+                      <a:picLocks noChangeAspect="1" noChangeArrowheads="1"/>
+                    </pic:cNvPicPr>
+                  </pic:nvPicPr>
+                  <pic:blipFill>
+                    <a:blip r:embed="rId5">
+                      <a:extLst>
+                        <a:ext uri="{28A0092B-C50C-407E-A947-70E740481C1C}">
+                          <a14:useLocalDpi xmlns:a14="http://schemas.microsoft.com/office/drawing/2010/main" val="0"/>
+                        </a:ext>
+                      </a:extLst>
+                    </a:blip>
+                    <a:srcRect/>
+                    <a:stretch>
+                      <a:fillRect/>
+                    </a:stretch>
+                  </pic:blipFill>
+                  <pic:spPr bwMode="auto">
+                    <a:xfrm>
+                      <a:off x="0" y="0"/>
+                      <a:ext cx="3171825" cy="428625"/>
+                    </a:xfrm>
+                    <a:prstGeom prst="rect">
+                      <a:avLst/>
+                    </a:prstGeom>
+                    <a:noFill/>
+                    <a:ln>
+                      <a:noFill/>
+                    </a:ln>
+                  </pic:spPr>
+                </pic:pic>
+              </a:graphicData>
+            </a:graphic>
+          </wp:inline>
+        </w:drawing>
+      </w:r>
     </w:p>
     <w:p>
       <w:pPr>
@@ -636,10 +513,358 @@
         <w:rPr>
           <w:b/>
           <w:bCs/>
+          <w:noProof/>
+          <w:lang w:val="en-US"/>
+        </w:rPr>
+        <w:lastRenderedPageBreak/>
+        <mc:AlternateContent>
+          <mc:Choice Requires="wps">
+            <w:drawing>
+              <wp:anchor distT="0" distB="0" distL="114300" distR="114300" simplePos="0" relativeHeight="251670528" behindDoc="0" locked="0" layoutInCell="1" allowOverlap="1" wp14:anchorId="22FBEF38" wp14:editId="1C5358D4">
+                <wp:simplePos x="0" y="0"/>
+                <wp:positionH relativeFrom="column">
+                  <wp:posOffset>1415416</wp:posOffset>
+                </wp:positionH>
+                <wp:positionV relativeFrom="paragraph">
+                  <wp:posOffset>128905</wp:posOffset>
+                </wp:positionV>
+                <wp:extent cx="928052" cy="1061403"/>
+                <wp:effectExtent l="9525" t="0" r="53340" b="72390"/>
+                <wp:wrapNone/>
+                <wp:docPr id="1600641145" name="Conector recto 43"/>
+                <wp:cNvGraphicFramePr/>
+                <a:graphic xmlns:a="http://schemas.openxmlformats.org/drawingml/2006/main">
+                  <a:graphicData uri="http://schemas.microsoft.com/office/word/2010/wordprocessingShape">
+                    <wps:wsp>
+                      <wps:cNvCnPr/>
+                      <wps:spPr>
+                        <a:xfrm rot="5400000" flipV="1">
+                          <a:off x="0" y="0"/>
+                          <a:ext cx="928052" cy="1061403"/>
+                        </a:xfrm>
+                        <a:prstGeom prst="line">
+                          <a:avLst/>
+                        </a:prstGeom>
+                        <a:solidFill>
+                          <a:srgbClr val="E71224">
+                            <a:alpha val="5000"/>
+                          </a:srgbClr>
+                        </a:solidFill>
+                        <a:ln w="9000">
+                          <a:solidFill>
+                            <a:srgbClr val="E71224"/>
+                          </a:solidFill>
+                          <a:tailEnd type="arrow"/>
+                        </a:ln>
+                      </wps:spPr>
+                      <wps:style>
+                        <a:lnRef idx="1">
+                          <a:schemeClr val="accent1"/>
+                        </a:lnRef>
+                        <a:fillRef idx="0">
+                          <a:schemeClr val="accent1"/>
+                        </a:fillRef>
+                        <a:effectRef idx="0">
+                          <a:schemeClr val="accent1"/>
+                        </a:effectRef>
+                        <a:fontRef idx="minor">
+                          <a:schemeClr val="tx1"/>
+                        </a:fontRef>
+                      </wps:style>
+                      <wps:bodyPr/>
+                    </wps:wsp>
+                  </a:graphicData>
+                </a:graphic>
+                <wp14:sizeRelH relativeFrom="margin">
+                  <wp14:pctWidth>0</wp14:pctWidth>
+                </wp14:sizeRelH>
+                <wp14:sizeRelV relativeFrom="margin">
+                  <wp14:pctHeight>0</wp14:pctHeight>
+                </wp14:sizeRelV>
+              </wp:anchor>
+            </w:drawing>
+          </mc:Choice>
+          <mc:Fallback>
+            <w:pict>
+              <v:line w14:anchorId="16ADB2FB" id="Conector recto 43" o:spid="_x0000_s1026" style="position:absolute;rotation:-90;flip:y;z-index:251670528;visibility:visible;mso-wrap-style:square;mso-width-percent:0;mso-height-percent:0;mso-wrap-distance-left:9pt;mso-wrap-distance-top:0;mso-wrap-distance-right:9pt;mso-wrap-distance-bottom:0;mso-position-horizontal:absolute;mso-position-horizontal-relative:text;mso-position-vertical:absolute;mso-position-vertical-relative:text;mso-width-percent:0;mso-height-percent:0;mso-width-relative:margin;mso-height-relative:margin" from="111.45pt,10.15pt" to="184.5pt,93.75pt" o:gfxdata="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" filled="t" fillcolor="#e71224" strokecolor="#e71224" strokeweight=".25mm">
+                <v:fill opacity="3341f"/>
+                <v:stroke endarrow="open"/>
+              </v:line>
+            </w:pict>
+          </mc:Fallback>
+        </mc:AlternateContent>
+      </w:r>
+      <w:r>
+        <w:rPr>
+          <w:b/>
+          <w:bCs/>
           <w:lang w:val="en-US"/>
         </w:rPr>
         <w:t>Enter text into the textboxes for each column. Each line represents a separate entry.</w:t>
       </w:r>
+    </w:p>
+    <w:p>
+      <w:pPr>
+        <w:spacing w:line="259" w:lineRule="auto"/>
+        <w:rPr>
+          <w:b/>
+          <w:bCs/>
+          <w:lang w:val="en-US"/>
+        </w:rPr>
+      </w:pPr>
+      <w:r>
+        <w:rPr>
+          <w:b/>
+          <w:bCs/>
+          <w:noProof/>
+          <w:lang w:val="en-US"/>
+        </w:rPr>
+        <mc:AlternateContent>
+          <mc:Choice Requires="wps">
+            <w:drawing>
+              <wp:anchor distT="0" distB="0" distL="114300" distR="114300" simplePos="0" relativeHeight="251662336" behindDoc="0" locked="0" layoutInCell="1" allowOverlap="1" wp14:anchorId="15982F4A" wp14:editId="7583E3F1">
+                <wp:simplePos x="0" y="0"/>
+                <wp:positionH relativeFrom="column">
+                  <wp:posOffset>749934</wp:posOffset>
+                </wp:positionH>
+                <wp:positionV relativeFrom="paragraph">
+                  <wp:posOffset>333377</wp:posOffset>
+                </wp:positionV>
+                <wp:extent cx="1004569" cy="154940"/>
+                <wp:effectExtent l="81598" t="0" r="30162" b="68263"/>
+                <wp:wrapNone/>
+                <wp:docPr id="557853351" name="Conector recto 35"/>
+                <wp:cNvGraphicFramePr/>
+                <a:graphic xmlns:a="http://schemas.openxmlformats.org/drawingml/2006/main">
+                  <a:graphicData uri="http://schemas.microsoft.com/office/word/2010/wordprocessingShape">
+                    <wps:wsp>
+                      <wps:cNvCnPr/>
+                      <wps:spPr>
+                        <a:xfrm rot="5400000">
+                          <a:off x="0" y="0"/>
+                          <a:ext cx="1004569" cy="154940"/>
+                        </a:xfrm>
+                        <a:prstGeom prst="line">
+                          <a:avLst/>
+                        </a:prstGeom>
+                        <a:solidFill>
+                          <a:srgbClr val="E71224">
+                            <a:alpha val="5000"/>
+                          </a:srgbClr>
+                        </a:solidFill>
+                        <a:ln w="9000">
+                          <a:solidFill>
+                            <a:srgbClr val="E71224"/>
+                          </a:solidFill>
+                          <a:tailEnd type="arrow"/>
+                        </a:ln>
+                      </wps:spPr>
+                      <wps:style>
+                        <a:lnRef idx="1">
+                          <a:schemeClr val="accent1"/>
+                        </a:lnRef>
+                        <a:fillRef idx="0">
+                          <a:schemeClr val="accent1"/>
+                        </a:fillRef>
+                        <a:effectRef idx="0">
+                          <a:schemeClr val="accent1"/>
+                        </a:effectRef>
+                        <a:fontRef idx="minor">
+                          <a:schemeClr val="tx1"/>
+                        </a:fontRef>
+                      </wps:style>
+                      <wps:bodyPr/>
+                    </wps:wsp>
+                  </a:graphicData>
+                </a:graphic>
+                <wp14:sizeRelH relativeFrom="margin">
+                  <wp14:pctWidth>0</wp14:pctWidth>
+                </wp14:sizeRelH>
+                <wp14:sizeRelV relativeFrom="margin">
+                  <wp14:pctHeight>0</wp14:pctHeight>
+                </wp14:sizeRelV>
+              </wp:anchor>
+            </w:drawing>
+          </mc:Choice>
+          <mc:Fallback>
+            <w:pict>
+              <v:line w14:anchorId="4F5F136E" id="Conector recto 35" o:spid="_x0000_s1026" style="position:absolute;rotation:90;z-index:251662336;visibility:visible;mso-wrap-style:square;mso-width-percent:0;mso-height-percent:0;mso-wrap-distance-left:9pt;mso-wrap-distance-top:0;mso-wrap-distance-right:9pt;mso-wrap-distance-bottom:0;mso-position-horizontal:absolute;mso-position-horizontal-relative:text;mso-position-vertical:absolute;mso-position-vertical-relative:text;mso-width-percent:0;mso-height-percent:0;mso-width-relative:margin;mso-height-relative:margin" from="59.05pt,26.25pt" to="138.15pt,38.45pt" o:gfxdata="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" filled="t" fillcolor="#e71224" strokecolor="#e71224" strokeweight=".25mm">
+                <v:fill opacity="3341f"/>
+                <v:stroke endarrow="open"/>
+              </v:line>
+            </w:pict>
+          </mc:Fallback>
+        </mc:AlternateContent>
+      </w:r>
+      <w:r>
+        <w:rPr>
+          <w:b/>
+          <w:bCs/>
+          <w:noProof/>
+          <w:lang w:val="en-US"/>
+        </w:rPr>
+        <mc:AlternateContent>
+          <mc:Choice Requires="wps">
+            <w:drawing>
+              <wp:anchor distT="0" distB="0" distL="114300" distR="114300" simplePos="0" relativeHeight="251666432" behindDoc="0" locked="0" layoutInCell="1" allowOverlap="1" wp14:anchorId="321AEA02" wp14:editId="6F5E0597">
+                <wp:simplePos x="0" y="0"/>
+                <wp:positionH relativeFrom="column">
+                  <wp:posOffset>993457</wp:posOffset>
+                </wp:positionH>
+                <wp:positionV relativeFrom="paragraph">
+                  <wp:posOffset>229553</wp:posOffset>
+                </wp:positionV>
+                <wp:extent cx="925195" cy="277495"/>
+                <wp:effectExtent l="0" t="0" r="65405" b="65405"/>
+                <wp:wrapNone/>
+                <wp:docPr id="3042126" name="Conector recto 39"/>
+                <wp:cNvGraphicFramePr/>
+                <a:graphic xmlns:a="http://schemas.openxmlformats.org/drawingml/2006/main">
+                  <a:graphicData uri="http://schemas.microsoft.com/office/word/2010/wordprocessingShape">
+                    <wps:wsp>
+                      <wps:cNvCnPr/>
+                      <wps:spPr>
+                        <a:xfrm rot="5400000" flipV="1">
+                          <a:off x="0" y="0"/>
+                          <a:ext cx="925195" cy="277495"/>
+                        </a:xfrm>
+                        <a:prstGeom prst="line">
+                          <a:avLst/>
+                        </a:prstGeom>
+                        <a:solidFill>
+                          <a:srgbClr val="E71224">
+                            <a:alpha val="5000"/>
+                          </a:srgbClr>
+                        </a:solidFill>
+                        <a:ln w="9000">
+                          <a:solidFill>
+                            <a:srgbClr val="E71224"/>
+                          </a:solidFill>
+                          <a:tailEnd type="arrow"/>
+                        </a:ln>
+                      </wps:spPr>
+                      <wps:style>
+                        <a:lnRef idx="1">
+                          <a:schemeClr val="accent1"/>
+                        </a:lnRef>
+                        <a:fillRef idx="0">
+                          <a:schemeClr val="accent1"/>
+                        </a:fillRef>
+                        <a:effectRef idx="0">
+                          <a:schemeClr val="accent1"/>
+                        </a:effectRef>
+                        <a:fontRef idx="minor">
+                          <a:schemeClr val="tx1"/>
+                        </a:fontRef>
+                      </wps:style>
+                      <wps:bodyPr/>
+                    </wps:wsp>
+                  </a:graphicData>
+                </a:graphic>
+                <wp14:sizeRelH relativeFrom="margin">
+                  <wp14:pctWidth>0</wp14:pctWidth>
+                </wp14:sizeRelH>
+                <wp14:sizeRelV relativeFrom="margin">
+                  <wp14:pctHeight>0</wp14:pctHeight>
+                </wp14:sizeRelV>
+              </wp:anchor>
+            </w:drawing>
+          </mc:Choice>
+          <mc:Fallback>
+            <w:pict>
+              <v:line w14:anchorId="1425147B" id="Conector recto 39" o:spid="_x0000_s1026" style="position:absolute;rotation:-90;flip:y;z-index:251666432;visibility:visible;mso-wrap-style:square;mso-width-percent:0;mso-height-percent:0;mso-wrap-distance-left:9pt;mso-wrap-distance-top:0;mso-wrap-distance-right:9pt;mso-wrap-distance-bottom:0;mso-position-horizontal:absolute;mso-position-horizontal-relative:text;mso-position-vertical:absolute;mso-position-vertical-relative:text;mso-width-percent:0;mso-height-percent:0;mso-width-relative:margin;mso-height-relative:margin" from="78.2pt,18.1pt" to="151.05pt,39.95pt" o:gfxdata="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" filled="t" fillcolor="#e71224" strokecolor="#e71224" strokeweight=".25mm">
+                <v:fill opacity="3341f"/>
+                <v:stroke endarrow="open"/>
+              </v:line>
+            </w:pict>
+          </mc:Fallback>
+        </mc:AlternateContent>
+      </w:r>
+      <w:r>
+        <w:rPr>
+          <w:b/>
+          <w:bCs/>
+          <w:noProof/>
+          <w:lang w:val="en-US"/>
+        </w:rPr>
+        <w:drawing>
+          <wp:anchor distT="0" distB="0" distL="114300" distR="114300" simplePos="0" relativeHeight="251658240" behindDoc="0" locked="0" layoutInCell="1" allowOverlap="1" wp14:anchorId="48CD02CE" wp14:editId="3DC40634">
+            <wp:simplePos x="0" y="0"/>
+            <wp:positionH relativeFrom="column">
+              <wp:posOffset>453390</wp:posOffset>
+            </wp:positionH>
+            <wp:positionV relativeFrom="paragraph">
+              <wp:posOffset>176530</wp:posOffset>
+            </wp:positionV>
+            <wp:extent cx="5391150" cy="2505075"/>
+            <wp:effectExtent l="0" t="0" r="0" b="9525"/>
+            <wp:wrapSquare wrapText="bothSides"/>
+            <wp:docPr id="240945780" name="Imagen 4"/>
+            <wp:cNvGraphicFramePr>
+              <a:graphicFrameLocks xmlns:a="http://schemas.openxmlformats.org/drawingml/2006/main" noChangeAspect="1"/>
+            </wp:cNvGraphicFramePr>
+            <a:graphic xmlns:a="http://schemas.openxmlformats.org/drawingml/2006/main">
+              <a:graphicData uri="http://schemas.openxmlformats.org/drawingml/2006/picture">
+                <pic:pic xmlns:pic="http://schemas.openxmlformats.org/drawingml/2006/picture">
+                  <pic:nvPicPr>
+                    <pic:cNvPr id="0" name="Picture 68"/>
+                    <pic:cNvPicPr>
+                      <a:picLocks noChangeAspect="1" noChangeArrowheads="1"/>
+                    </pic:cNvPicPr>
+                  </pic:nvPicPr>
+                  <pic:blipFill>
+                    <a:blip r:embed="rId6">
+                      <a:extLst>
+                        <a:ext uri="{28A0092B-C50C-407E-A947-70E740481C1C}">
+                          <a14:useLocalDpi xmlns:a14="http://schemas.microsoft.com/office/drawing/2010/main" val="0"/>
+                        </a:ext>
+                      </a:extLst>
+                    </a:blip>
+                    <a:srcRect/>
+                    <a:stretch>
+                      <a:fillRect/>
+                    </a:stretch>
+                  </pic:blipFill>
+                  <pic:spPr bwMode="auto">
+                    <a:xfrm>
+                      <a:off x="0" y="0"/>
+                      <a:ext cx="5391150" cy="2505075"/>
+                    </a:xfrm>
+                    <a:prstGeom prst="rect">
+                      <a:avLst/>
+                    </a:prstGeom>
+                    <a:noFill/>
+                    <a:ln>
+                      <a:noFill/>
+                    </a:ln>
+                  </pic:spPr>
+                </pic:pic>
+              </a:graphicData>
+            </a:graphic>
+          </wp:anchor>
+        </w:drawing>
+      </w:r>
+    </w:p>
+    <w:p>
+      <w:pPr>
+        <w:spacing w:line="259" w:lineRule="auto"/>
+        <w:ind w:left="720"/>
+        <w:rPr>
+          <w:b/>
+          <w:bCs/>
+          <w:lang w:val="en-US"/>
+        </w:rPr>
+      </w:pPr>
+    </w:p>
+    <w:p>
+      <w:pPr>
+        <w:pStyle w:val="Prrafodelista"/>
+        <w:rPr>
+          <w:b/>
+          <w:bCs/>
+          <w:lang w:val="en-US"/>
+        </w:rPr>
+      </w:pPr>
     </w:p>
     <w:p>
       <w:pPr>
@@ -660,7 +885,26 @@
           <w:bCs/>
           <w:lang w:val="en-US"/>
         </w:rPr>
-        <w:t>Ensure the ID column contains the reference row count. Other columns should either:</w:t>
+        <w:t xml:space="preserve">Ensure the ID column contains the reference row count. </w:t>
+      </w:r>
+    </w:p>
+    <w:p>
+      <w:pPr>
+        <w:spacing w:line="259" w:lineRule="auto"/>
+        <w:ind w:left="720"/>
+        <w:rPr>
+          <w:b/>
+          <w:bCs/>
+          <w:lang w:val="en-US"/>
+        </w:rPr>
+      </w:pPr>
+      <w:r>
+        <w:rPr>
+          <w:b/>
+          <w:bCs/>
+          <w:lang w:val="en-US"/>
+        </w:rPr>
+        <w:t>Other columns should either:</w:t>
       </w:r>
     </w:p>
     <w:p>
@@ -741,6 +985,82 @@
     </w:p>
     <w:p>
       <w:pPr>
+        <w:spacing w:line="259" w:lineRule="auto"/>
+        <w:ind w:left="720"/>
+        <w:rPr>
+          <w:b/>
+          <w:bCs/>
+          <w:lang w:val="en-US"/>
+        </w:rPr>
+      </w:pPr>
+      <w:r>
+        <w:rPr>
+          <w:b/>
+          <w:bCs/>
+          <w:noProof/>
+          <w:lang w:val="en-US"/>
+        </w:rPr>
+        <w:t xml:space="preserve"> </w:t>
+      </w:r>
+      <w:r>
+        <w:rPr>
+          <w:b/>
+          <w:bCs/>
+          <w:noProof/>
+          <w:lang w:val="en-US"/>
+        </w:rPr>
+        <w:drawing>
+          <wp:inline distT="0" distB="0" distL="0" distR="0" wp14:anchorId="067C2E1C" wp14:editId="650199D9">
+            <wp:extent cx="1609725" cy="542925"/>
+            <wp:effectExtent l="0" t="0" r="9525" b="9525"/>
+            <wp:docPr id="2108066829" name="Imagen 76"/>
+            <wp:cNvGraphicFramePr>
+              <a:graphicFrameLocks xmlns:a="http://schemas.openxmlformats.org/drawingml/2006/main" noChangeAspect="1"/>
+            </wp:cNvGraphicFramePr>
+            <a:graphic xmlns:a="http://schemas.openxmlformats.org/drawingml/2006/main">
+              <a:graphicData uri="http://schemas.openxmlformats.org/drawingml/2006/picture">
+                <pic:pic xmlns:pic="http://schemas.openxmlformats.org/drawingml/2006/picture">
+                  <pic:nvPicPr>
+                    <pic:cNvPr id="0" name="Picture 70"/>
+                    <pic:cNvPicPr>
+                      <a:picLocks noChangeAspect="1" noChangeArrowheads="1"/>
+                    </pic:cNvPicPr>
+                  </pic:nvPicPr>
+                  <pic:blipFill>
+                    <a:blip r:embed="rId7">
+                      <a:extLst>
+                        <a:ext uri="{28A0092B-C50C-407E-A947-70E740481C1C}">
+                          <a14:useLocalDpi xmlns:a14="http://schemas.microsoft.com/office/drawing/2010/main" val="0"/>
+                        </a:ext>
+                      </a:extLst>
+                    </a:blip>
+                    <a:srcRect/>
+                    <a:stretch>
+                      <a:fillRect/>
+                    </a:stretch>
+                  </pic:blipFill>
+                  <pic:spPr bwMode="auto">
+                    <a:xfrm>
+                      <a:off x="0" y="0"/>
+                      <a:ext cx="1609725" cy="542925"/>
+                    </a:xfrm>
+                    <a:prstGeom prst="rect">
+                      <a:avLst/>
+                    </a:prstGeom>
+                    <a:noFill/>
+                    <a:ln>
+                      <a:noFill/>
+                    </a:ln>
+                  </pic:spPr>
+                </pic:pic>
+              </a:graphicData>
+            </a:graphic>
+          </wp:inline>
+        </w:drawing>
+      </w:r>
+    </w:p>
+    <w:p>
+      <w:pPr>
         <w:numPr>
           <w:ilvl w:val="0"/>
           <w:numId w:val="3"/>
@@ -861,6 +1181,73 @@
     </w:p>
     <w:p>
       <w:pPr>
+        <w:spacing w:line="259" w:lineRule="auto"/>
+        <w:ind w:left="720"/>
+        <w:rPr>
+          <w:b/>
+          <w:bCs/>
+          <w:lang w:val="en-US"/>
+        </w:rPr>
+      </w:pPr>
+      <w:r>
+        <w:rPr>
+          <w:b/>
+          <w:bCs/>
+          <w:noProof/>
+          <w:lang w:val="en-US"/>
+        </w:rPr>
+        <w:drawing>
+          <wp:inline distT="0" distB="0" distL="0" distR="0" wp14:anchorId="51C60D24" wp14:editId="3F77FCE4">
+            <wp:extent cx="2543175" cy="571500"/>
+            <wp:effectExtent l="0" t="0" r="9525" b="0"/>
+            <wp:docPr id="1279732305" name="Imagen 77"/>
+            <wp:cNvGraphicFramePr>
+              <a:graphicFrameLocks xmlns:a="http://schemas.openxmlformats.org/drawingml/2006/main" noChangeAspect="1"/>
+            </wp:cNvGraphicFramePr>
+            <a:graphic xmlns:a="http://schemas.openxmlformats.org/drawingml/2006/main">
+              <a:graphicData uri="http://schemas.openxmlformats.org/drawingml/2006/picture">
+                <pic:pic xmlns:pic="http://schemas.openxmlformats.org/drawingml/2006/picture">
+                  <pic:nvPicPr>
+                    <pic:cNvPr id="0" name="Picture 71"/>
+                    <pic:cNvPicPr>
+                      <a:picLocks noChangeAspect="1" noChangeArrowheads="1"/>
+                    </pic:cNvPicPr>
+                  </pic:nvPicPr>
+                  <pic:blipFill>
+                    <a:blip r:embed="rId8">
+                      <a:extLst>
+                        <a:ext uri="{28A0092B-C50C-407E-A947-70E740481C1C}">
+                          <a14:useLocalDpi xmlns:a14="http://schemas.microsoft.com/office/drawing/2010/main" val="0"/>
+                        </a:ext>
+                      </a:extLst>
+                    </a:blip>
+                    <a:srcRect/>
+                    <a:stretch>
+                      <a:fillRect/>
+                    </a:stretch>
+                  </pic:blipFill>
+                  <pic:spPr bwMode="auto">
+                    <a:xfrm>
+                      <a:off x="0" y="0"/>
+                      <a:ext cx="2543175" cy="571500"/>
+                    </a:xfrm>
+                    <a:prstGeom prst="rect">
+                      <a:avLst/>
+                    </a:prstGeom>
+                    <a:noFill/>
+                    <a:ln>
+                      <a:noFill/>
+                    </a:ln>
+                  </pic:spPr>
+                </pic:pic>
+              </a:graphicData>
+            </a:graphic>
+          </wp:inline>
+        </w:drawing>
+      </w:r>
+    </w:p>
+    <w:p>
+      <w:pPr>
         <w:numPr>
           <w:ilvl w:val="0"/>
           <w:numId w:val="3"/>
@@ -877,6 +1264,70 @@
         <w:rPr>
           <w:b/>
           <w:bCs/>
+          <w:noProof/>
+          <w:lang w:val="en-US"/>
+        </w:rPr>
+        <w:drawing>
+          <wp:anchor distT="0" distB="0" distL="114300" distR="114300" simplePos="0" relativeHeight="251671552" behindDoc="0" locked="0" layoutInCell="1" allowOverlap="1" wp14:anchorId="49C6E3AB" wp14:editId="24346346">
+            <wp:simplePos x="0" y="0"/>
+            <wp:positionH relativeFrom="column">
+              <wp:posOffset>520065</wp:posOffset>
+            </wp:positionH>
+            <wp:positionV relativeFrom="paragraph">
+              <wp:posOffset>329565</wp:posOffset>
+            </wp:positionV>
+            <wp:extent cx="2009775" cy="495300"/>
+            <wp:effectExtent l="0" t="0" r="9525" b="0"/>
+            <wp:wrapTopAndBottom/>
+            <wp:docPr id="2021742004" name="Imagen 75"/>
+            <wp:cNvGraphicFramePr>
+              <a:graphicFrameLocks xmlns:a="http://schemas.openxmlformats.org/drawingml/2006/main" noChangeAspect="1"/>
+            </wp:cNvGraphicFramePr>
+            <a:graphic xmlns:a="http://schemas.openxmlformats.org/drawingml/2006/main">
+              <a:graphicData uri="http://schemas.openxmlformats.org/drawingml/2006/picture">
+                <pic:pic xmlns:pic="http://schemas.openxmlformats.org/drawingml/2006/picture">
+                  <pic:nvPicPr>
+                    <pic:cNvPr id="0" name="Picture 69"/>
+                    <pic:cNvPicPr>
+                      <a:picLocks noChangeAspect="1" noChangeArrowheads="1"/>
+                    </pic:cNvPicPr>
+                  </pic:nvPicPr>
+                  <pic:blipFill>
+                    <a:blip r:embed="rId9">
+                      <a:extLst>
+                        <a:ext uri="{28A0092B-C50C-407E-A947-70E740481C1C}">
+                          <a14:useLocalDpi xmlns:a14="http://schemas.microsoft.com/office/drawing/2010/main" val="0"/>
+                        </a:ext>
+                      </a:extLst>
+                    </a:blip>
+                    <a:srcRect/>
+                    <a:stretch>
+                      <a:fillRect/>
+                    </a:stretch>
+                  </pic:blipFill>
+                  <pic:spPr bwMode="auto">
+                    <a:xfrm>
+                      <a:off x="0" y="0"/>
+                      <a:ext cx="2009775" cy="495300"/>
+                    </a:xfrm>
+                    <a:prstGeom prst="rect">
+                      <a:avLst/>
+                    </a:prstGeom>
+                    <a:noFill/>
+                    <a:ln>
+                      <a:noFill/>
+                    </a:ln>
+                  </pic:spPr>
+                </pic:pic>
+              </a:graphicData>
+            </a:graphic>
+          </wp:anchor>
+        </w:drawing>
+      </w:r>
+      <w:r>
+        <w:rPr>
+          <w:b/>
+          <w:bCs/>
           <w:highlight w:val="yellow"/>
           <w:lang w:val="en-US"/>
         </w:rPr>
@@ -1028,13 +1479,13 @@
           <w:bCs/>
           <w:lang w:val="en-US"/>
         </w:rPr>
+        <w:lastRenderedPageBreak/>
         <w:t>  - Click "Add More Paths" to add concatenated paths below the one that are already in the Result area.</w:t>
       </w:r>
     </w:p>
     <w:p>
       <w:pPr>
         <w:spacing w:line="259" w:lineRule="auto"/>
-        <w:ind w:left="720"/>
         <w:rPr>
           <w:b/>
           <w:bCs/>
@@ -1045,37 +1496,164 @@
     <w:p>
       <w:pPr>
         <w:spacing w:line="259" w:lineRule="auto"/>
-        <w:ind w:left="720"/>
-        <w:rPr>
-          <w:b/>
-          <w:bCs/>
-          <w:highlight w:val="yellow"/>
-          <w:lang w:val="en-US"/>
-        </w:rPr>
-      </w:pPr>
-    </w:p>
-    <w:p>
-      <w:pPr>
-        <w:spacing w:line="259" w:lineRule="auto"/>
-        <w:rPr>
-          <w:b/>
-          <w:bCs/>
-          <w:lang w:val="en-US"/>
-        </w:rPr>
-      </w:pPr>
-      <w:r>
-        <w:rPr>
-          <w:b/>
-          <w:bCs/>
-          <w:lang w:val="en-US"/>
-        </w:rPr>
-        <w:pict w14:anchorId="4044433D">
-          <v:rect id="_x0000_i1028" style="width:0;height:1.5pt" o:hralign="center" o:hrstd="t" o:hr="t" fillcolor="#a0a0a0" stroked="f"/>
+        <w:rPr>
+          <w:b/>
+          <w:bCs/>
+          <w:lang w:val="en-US"/>
+        </w:rPr>
+      </w:pPr>
+      <w:r>
+        <w:rPr>
+          <w:b/>
+          <w:bCs/>
+          <w:lang w:val="en-US"/>
+        </w:rPr>
+        <w:t>Results</w:t>
+      </w:r>
+    </w:p>
+    <w:p>
+      <w:pPr>
+        <w:spacing w:line="259" w:lineRule="auto"/>
+        <w:rPr>
+          <w:b/>
+          <w:bCs/>
+          <w:lang w:val="en-US"/>
+        </w:rPr>
+      </w:pPr>
+      <w:r>
+        <w:rPr>
+          <w:rFonts w:ascii="Segoe UI Symbol" w:hAnsi="Segoe UI Symbol" w:cs="Segoe UI Symbol"/>
+          <w:b/>
+          <w:bCs/>
+          <w:lang w:val="en-US"/>
+        </w:rPr>
+        <w:t>✔</w:t>
+      </w:r>
+      <w:r>
+        <w:rPr>
+          <w:b/>
+          <w:bCs/>
+          <w:lang w:val="en-US"/>
+        </w:rPr>
+        <w:t xml:space="preserve"> Generated or modified paths appear in the Result area.</w:t>
+      </w:r>
+    </w:p>
+    <w:p>
+      <w:pPr>
+        <w:spacing w:line="259" w:lineRule="auto"/>
+        <w:rPr>
+          <w:b/>
+          <w:bCs/>
+          <w:lang w:val="en-US"/>
+        </w:rPr>
+      </w:pPr>
+      <w:r>
+        <w:rPr>
+          <w:rFonts w:ascii="Segoe UI Symbol" w:hAnsi="Segoe UI Symbol" w:cs="Segoe UI Symbol"/>
+          <w:b/>
+          <w:bCs/>
+          <w:lang w:val="en-US"/>
+        </w:rPr>
+        <w:t>✔</w:t>
+      </w:r>
+      <w:r>
+        <w:rPr>
+          <w:b/>
+          <w:bCs/>
+          <w:lang w:val="en-US"/>
+        </w:rPr>
+        <w:t xml:space="preserve"> Example output for three columns (Col 1, Col 2, Col 3) with a .txt extension:</w:t>
+      </w:r>
+    </w:p>
+    <w:p>
+      <w:pPr>
+        <w:shd w:val="clear" w:color="auto" w:fill="DDDDDD" w:themeFill="background2"/>
+        <w:spacing w:line="259" w:lineRule="auto"/>
+        <w:rPr>
+          <w:b/>
+          <w:bCs/>
+          <w:lang w:val="en-US"/>
+        </w:rPr>
+      </w:pPr>
+      <w:r>
+        <w:rPr>
+          <w:b/>
+          <w:bCs/>
+          <w:lang w:val="en-US"/>
+        </w:rPr>
+        <w:t xml:space="preserve">value1_part1_value2.txt  </w:t>
+      </w:r>
+    </w:p>
+    <w:p>
+      <w:pPr>
+        <w:shd w:val="clear" w:color="auto" w:fill="DDDDDD" w:themeFill="background2"/>
+        <w:spacing w:line="259" w:lineRule="auto"/>
+        <w:rPr>
+          <w:b/>
+          <w:bCs/>
+          <w:lang w:val="en-US"/>
+        </w:rPr>
+      </w:pPr>
+      <w:r>
+        <w:rPr>
+          <w:b/>
+          <w:bCs/>
+          <w:lang w:val="en-US"/>
+        </w:rPr>
+        <w:t xml:space="preserve">value1_part2_value2.txt  </w:t>
+      </w:r>
+    </w:p>
+    <w:p>
+      <w:pPr>
+        <w:shd w:val="clear" w:color="auto" w:fill="DDDDDD" w:themeFill="background2"/>
+        <w:spacing w:line="259" w:lineRule="auto"/>
+        <w:rPr>
+          <w:b/>
+          <w:bCs/>
+          <w:lang w:val="en-US"/>
+        </w:rPr>
+      </w:pPr>
+      <w:r>
+        <w:rPr>
+          <w:b/>
+          <w:bCs/>
+          <w:lang w:val="en-US"/>
+        </w:rPr>
+        <w:t xml:space="preserve">value1_part3_value2.txt  </w:t>
+      </w:r>
+    </w:p>
+    <w:p>
+      <w:pPr>
+        <w:spacing w:line="259" w:lineRule="auto"/>
+        <w:rPr>
+          <w:b/>
+          <w:bCs/>
+          <w:lang w:val="en-US"/>
+        </w:rPr>
+      </w:pPr>
+      <w:r>
+        <w:rPr>
+          <w:b/>
+          <w:bCs/>
+          <w:lang w:val="en-US"/>
+        </w:rPr>
+        <w:pict w14:anchorId="02C5E911">
+          <v:rect id="_x0000_i1080" style="width:0;height:1.5pt" o:hralign="center" o:hrstd="t" o:hr="t" fillcolor="#a0a0a0" stroked="f"/>
         </w:pict>
       </w:r>
     </w:p>
     <w:p>
       <w:pPr>
+        <w:spacing w:line="259" w:lineRule="auto"/>
+        <w:rPr>
+          <w:b/>
+          <w:bCs/>
+          <w:lang w:val="en-US"/>
+        </w:rPr>
+      </w:pPr>
+    </w:p>
+    <w:p>
+      <w:pPr>
         <w:pStyle w:val="Ttulo1"/>
         <w:rPr>
           <w:lang w:val="en-US"/>
@@ -1087,6 +1665,17 @@
         </w:rPr>
         <w:t>2. Truncate Paths</w:t>
       </w:r>
+    </w:p>
+    <w:p>
+      <w:pPr>
+        <w:spacing w:line="259" w:lineRule="auto"/>
+        <w:rPr>
+          <w:rFonts w:ascii="Segoe UI Emoji" w:hAnsi="Segoe UI Emoji" w:cs="Segoe UI Emoji"/>
+          <w:b/>
+          <w:bCs/>
+          <w:lang w:val="en-US"/>
+        </w:rPr>
+      </w:pPr>
     </w:p>
     <w:p>
       <w:pPr>
@@ -1236,7 +1825,6 @@
           <w:bCs/>
           <w:lang w:val="en-US"/>
         </w:rPr>
-        <w:lastRenderedPageBreak/>
         <w:t>A specific character (e.g., /, -)</w:t>
       </w:r>
     </w:p>
@@ -1349,6 +1937,17 @@
       <w:pPr>
         <w:spacing w:line="259" w:lineRule="auto"/>
         <w:rPr>
+          <w:rFonts w:ascii="Segoe UI Emoji" w:hAnsi="Segoe UI Emoji" w:cs="Segoe UI Emoji"/>
+          <w:b/>
+          <w:bCs/>
+          <w:lang w:val="en-US"/>
+        </w:rPr>
+      </w:pPr>
+    </w:p>
+    <w:p>
+      <w:pPr>
+        <w:spacing w:line="259" w:lineRule="auto"/>
+        <w:rPr>
           <w:b/>
           <w:bCs/>
           <w:lang w:val="en-US"/>
@@ -1448,6 +2047,7 @@
           <w:bCs/>
           <w:lang w:val="en-US"/>
         </w:rPr>
+        <w:lastRenderedPageBreak/>
         <w:t>Enter the new text</w:t>
       </w:r>
       <w:r>
@@ -1527,7 +2127,23 @@
           <w:bCs/>
           <w:lang w:val="en-US"/>
         </w:rPr>
-        <w:t xml:space="preserve"> Tip: Use this to adjust filenames or modify folder names before renaming.</w:t>
+        <w:t xml:space="preserve"> Tip: Use this to </w:t>
+      </w:r>
+      <w:r>
+        <w:rPr>
+          <w:b/>
+          <w:bCs/>
+          <w:lang w:val="en-US"/>
+        </w:rPr>
+        <w:t>cut parts of your path (e.g. replace “/001/” by nothing)</w:t>
+      </w:r>
+      <w:r>
+        <w:rPr>
+          <w:b/>
+          <w:bCs/>
+          <w:lang w:val="en-US"/>
+        </w:rPr>
+        <w:t>.</w:t>
       </w:r>
     </w:p>
     <w:p>
@@ -1646,6 +2262,17 @@
         </w:rPr>
         <w:t>4. Renaming Files</w:t>
       </w:r>
+    </w:p>
+    <w:p>
+      <w:pPr>
+        <w:spacing w:line="259" w:lineRule="auto"/>
+        <w:rPr>
+          <w:rFonts w:ascii="Segoe UI Emoji" w:hAnsi="Segoe UI Emoji" w:cs="Segoe UI Emoji"/>
+          <w:b/>
+          <w:bCs/>
+          <w:lang w:val="en-US"/>
+        </w:rPr>
+      </w:pPr>
     </w:p>
     <w:p>
       <w:pPr>
@@ -1866,7 +2493,6 @@
         <w:rPr>
           <w:lang w:val="en-US"/>
         </w:rPr>
-        <w:lastRenderedPageBreak/>
         <w:t>5</w:t>
       </w:r>
       <w:r>
@@ -1881,6 +2507,17 @@
         </w:rPr>
         <w:t xml:space="preserve"> Audit</w:t>
       </w:r>
+    </w:p>
+    <w:p>
+      <w:pPr>
+        <w:spacing w:line="259" w:lineRule="auto"/>
+        <w:rPr>
+          <w:rFonts w:ascii="Segoe UI Emoji" w:hAnsi="Segoe UI Emoji" w:cs="Segoe UI Emoji"/>
+          <w:b/>
+          <w:bCs/>
+          <w:lang w:val="en-US"/>
+        </w:rPr>
+      </w:pPr>
     </w:p>
     <w:p>
       <w:pPr>
@@ -1966,15 +2603,120 @@
           <w:bCs/>
           <w:lang w:val="en-US"/>
         </w:rPr>
-        <w:t>Put the list of filenames in result textbox (copy/paste it or generate it)</w:t>
-      </w:r>
-    </w:p>
-    <w:p>
-      <w:pPr>
-        <w:spacing w:line="259" w:lineRule="auto"/>
-        <w:rPr>
-          <w:b/>
-          <w:bCs/>
+        <w:t>Put the list of filenames in result textbox (copy/paste it</w:t>
+      </w:r>
+      <w:r>
+        <w:rPr>
+          <w:b/>
+          <w:bCs/>
+          <w:lang w:val="en-US"/>
+        </w:rPr>
+        <w:t>,</w:t>
+      </w:r>
+      <w:r>
+        <w:rPr>
+          <w:b/>
+          <w:bCs/>
+          <w:lang w:val="en-US"/>
+        </w:rPr>
+        <w:t xml:space="preserve"> or generate it)</w:t>
+      </w:r>
+      <w:r>
+        <w:rPr>
+          <w:b/>
+          <w:bCs/>
+          <w:noProof/>
+          <w:lang w:val="en-US"/>
+        </w:rPr>
+        <w:t xml:space="preserve"> </w:t>
+      </w:r>
+    </w:p>
+    <w:p>
+      <w:pPr>
+        <w:pStyle w:val="Prrafodelista"/>
+        <w:spacing w:line="259" w:lineRule="auto"/>
+        <w:rPr>
+          <w:b/>
+          <w:bCs/>
+          <w:noProof/>
+          <w:lang w:val="en-US"/>
+        </w:rPr>
+      </w:pPr>
+    </w:p>
+    <w:p>
+      <w:pPr>
+        <w:pStyle w:val="Prrafodelista"/>
+        <w:spacing w:line="259" w:lineRule="auto"/>
+        <w:rPr>
+          <w:b/>
+          <w:bCs/>
+          <w:lang w:val="en-US"/>
+        </w:rPr>
+      </w:pPr>
+      <w:r>
+        <w:rPr>
+          <w:b/>
+          <w:bCs/>
+          <w:noProof/>
+          <w:lang w:val="en-US"/>
+        </w:rPr>
+        <w:drawing>
+          <wp:inline distT="0" distB="0" distL="0" distR="0" wp14:anchorId="585E8074" wp14:editId="30ABC644">
+            <wp:extent cx="5400040" cy="990484"/>
+            <wp:effectExtent l="0" t="0" r="0" b="635"/>
+            <wp:docPr id="592900534" name="Imagen 78"/>
+            <wp:cNvGraphicFramePr>
+              <a:graphicFrameLocks xmlns:a="http://schemas.openxmlformats.org/drawingml/2006/main" noChangeAspect="1"/>
+            </wp:cNvGraphicFramePr>
+            <a:graphic xmlns:a="http://schemas.openxmlformats.org/drawingml/2006/main">
+              <a:graphicData uri="http://schemas.openxmlformats.org/drawingml/2006/picture">
+                <pic:pic xmlns:pic="http://schemas.openxmlformats.org/drawingml/2006/picture">
+                  <pic:nvPicPr>
+                    <pic:cNvPr id="0" name="Picture 72"/>
+                    <pic:cNvPicPr>
+                      <a:picLocks noChangeAspect="1" noChangeArrowheads="1"/>
+                    </pic:cNvPicPr>
+                  </pic:nvPicPr>
+                  <pic:blipFill>
+                    <a:blip r:embed="rId10">
+                      <a:extLst>
+                        <a:ext uri="{28A0092B-C50C-407E-A947-70E740481C1C}">
+                          <a14:useLocalDpi xmlns:a14="http://schemas.microsoft.com/office/drawing/2010/main" val="0"/>
+                        </a:ext>
+                      </a:extLst>
+                    </a:blip>
+                    <a:srcRect/>
+                    <a:stretch>
+                      <a:fillRect/>
+                    </a:stretch>
+                  </pic:blipFill>
+                  <pic:spPr bwMode="auto">
+                    <a:xfrm>
+                      <a:off x="0" y="0"/>
+                      <a:ext cx="5400040" cy="990484"/>
+                    </a:xfrm>
+                    <a:prstGeom prst="rect">
+                      <a:avLst/>
+                    </a:prstGeom>
+                    <a:noFill/>
+                    <a:ln>
+                      <a:noFill/>
+                    </a:ln>
+                  </pic:spPr>
+                </pic:pic>
+              </a:graphicData>
+            </a:graphic>
+          </wp:inline>
+        </w:drawing>
+      </w:r>
+    </w:p>
+    <w:p>
+      <w:pPr>
+        <w:spacing w:line="259" w:lineRule="auto"/>
+        <w:rPr>
+          <w:b/>
+          <w:bCs/>
+          <w:noProof/>
           <w:lang w:val="en-US"/>
         </w:rPr>
       </w:pPr>
@@ -1986,6 +2728,7 @@
           <w:highlight w:val="yellow"/>
           <w:lang w:val="en-US"/>
         </w:rPr>
+        <w:lastRenderedPageBreak/>
         <w:t>⚠</w:t>
       </w:r>
       <w:r>
@@ -2032,6 +2775,15 @@
           <w:lang w:val="en-US"/>
         </w:rPr>
         <w:t xml:space="preserve"> “name_of_the_audio_file.wav”)</w:t>
+      </w:r>
+      <w:r>
+        <w:rPr>
+          <w:b/>
+          <w:bCs/>
+          <w:noProof/>
+          <w:lang w:val="en-US"/>
+        </w:rPr>
+        <w:t xml:space="preserve"> </w:t>
       </w:r>
     </w:p>
     <w:p>
@@ -2119,6 +2871,62 @@
         </w:rPr>
         <w:t>".</w:t>
       </w:r>
+      <w:r>
+        <w:rPr>
+          <w:b/>
+          <w:bCs/>
+          <w:noProof/>
+          <w:lang w:val="en-US"/>
+        </w:rPr>
+        <w:drawing>
+          <wp:inline distT="0" distB="0" distL="0" distR="0" wp14:anchorId="7C0B2E39" wp14:editId="53F931FF">
+            <wp:extent cx="5391150" cy="1362075"/>
+            <wp:effectExtent l="0" t="0" r="0" b="9525"/>
+            <wp:docPr id="1247533901" name="Imagen 79"/>
+            <wp:cNvGraphicFramePr>
+              <a:graphicFrameLocks xmlns:a="http://schemas.openxmlformats.org/drawingml/2006/main" noChangeAspect="1"/>
+            </wp:cNvGraphicFramePr>
+            <a:graphic xmlns:a="http://schemas.openxmlformats.org/drawingml/2006/main">
+              <a:graphicData uri="http://schemas.openxmlformats.org/drawingml/2006/picture">
+                <pic:pic xmlns:pic="http://schemas.openxmlformats.org/drawingml/2006/picture">
+                  <pic:nvPicPr>
+                    <pic:cNvPr id="0" name="Picture 73"/>
+                    <pic:cNvPicPr>
+                      <a:picLocks noChangeAspect="1" noChangeArrowheads="1"/>
+                    </pic:cNvPicPr>
+                  </pic:nvPicPr>
+                  <pic:blipFill>
+                    <a:blip r:embed="rId11">
+                      <a:extLst>
+                        <a:ext uri="{28A0092B-C50C-407E-A947-70E740481C1C}">
+                          <a14:useLocalDpi xmlns:a14="http://schemas.microsoft.com/office/drawing/2010/main" val="0"/>
+                        </a:ext>
+                      </a:extLst>
+                    </a:blip>
+                    <a:srcRect/>
+                    <a:stretch>
+                      <a:fillRect/>
+                    </a:stretch>
+                  </pic:blipFill>
+                  <pic:spPr bwMode="auto">
+                    <a:xfrm>
+                      <a:off x="0" y="0"/>
+                      <a:ext cx="5391150" cy="1362075"/>
+                    </a:xfrm>
+                    <a:prstGeom prst="rect">
+                      <a:avLst/>
+                    </a:prstGeom>
+                    <a:noFill/>
+                    <a:ln>
+                      <a:noFill/>
+                    </a:ln>
+                  </pic:spPr>
+                </pic:pic>
+              </a:graphicData>
+            </a:graphic>
+          </wp:inline>
+        </w:drawing>
+      </w:r>
     </w:p>
     <w:p>
       <w:pPr>
@@ -2142,6 +2950,95 @@
         </w:rPr>
         <w:t>The program will compare the generated paths with actual filenames and display missing and extra files.</w:t>
       </w:r>
+      <w:r>
+        <w:rPr>
+          <w:b/>
+          <w:bCs/>
+          <w:noProof/>
+          <w:lang w:val="en-US"/>
+        </w:rPr>
+        <w:t xml:space="preserve"> </w:t>
+      </w:r>
+    </w:p>
+    <w:p>
+      <w:pPr>
+        <w:pStyle w:val="Prrafodelista"/>
+        <w:spacing w:line="259" w:lineRule="auto"/>
+        <w:rPr>
+          <w:b/>
+          <w:bCs/>
+          <w:noProof/>
+          <w:lang w:val="en-US"/>
+        </w:rPr>
+      </w:pPr>
+    </w:p>
+    <w:p>
+      <w:pPr>
+        <w:pStyle w:val="Prrafodelista"/>
+        <w:spacing w:line="259" w:lineRule="auto"/>
+        <w:jc w:val="center"/>
+        <w:rPr>
+          <w:b/>
+          <w:bCs/>
+          <w:lang w:val="en-US"/>
+        </w:rPr>
+      </w:pPr>
+      <w:r>
+        <w:rPr>
+          <w:b/>
+          <w:bCs/>
+          <w:noProof/>
+          <w:lang w:val="en-US"/>
+        </w:rPr>
+        <w:drawing>
+          <wp:inline distT="0" distB="0" distL="0" distR="0" wp14:anchorId="26A82655" wp14:editId="5609F9E4">
+            <wp:extent cx="5400675" cy="1619250"/>
+            <wp:effectExtent l="0" t="0" r="9525" b="0"/>
+            <wp:docPr id="174842160" name="Imagen 80"/>
+            <wp:cNvGraphicFramePr>
+              <a:graphicFrameLocks xmlns:a="http://schemas.openxmlformats.org/drawingml/2006/main" noChangeAspect="1"/>
+            </wp:cNvGraphicFramePr>
+            <a:graphic xmlns:a="http://schemas.openxmlformats.org/drawingml/2006/main">
+              <a:graphicData uri="http://schemas.openxmlformats.org/drawingml/2006/picture">
+                <pic:pic xmlns:pic="http://schemas.openxmlformats.org/drawingml/2006/picture">
+                  <pic:nvPicPr>
+                    <pic:cNvPr id="0" name="Picture 74"/>
+                    <pic:cNvPicPr>
+                      <a:picLocks noChangeAspect="1" noChangeArrowheads="1"/>
+                    </pic:cNvPicPr>
+                  </pic:nvPicPr>
+                  <pic:blipFill>
+                    <a:blip r:embed="rId12">
+                      <a:extLst>
+                        <a:ext uri="{28A0092B-C50C-407E-A947-70E740481C1C}">
+                          <a14:useLocalDpi xmlns:a14="http://schemas.microsoft.com/office/drawing/2010/main" val="0"/>
+                        </a:ext>
+                      </a:extLst>
+                    </a:blip>
+                    <a:srcRect/>
+                    <a:stretch>
+                      <a:fillRect/>
+                    </a:stretch>
+                  </pic:blipFill>
+                  <pic:spPr bwMode="auto">
+                    <a:xfrm>
+                      <a:off x="0" y="0"/>
+                      <a:ext cx="5400675" cy="1619250"/>
+                    </a:xfrm>
+                    <a:prstGeom prst="rect">
+                      <a:avLst/>
+                    </a:prstGeom>
+                    <a:noFill/>
+                    <a:ln>
+                      <a:noFill/>
+                    </a:ln>
+                  </pic:spPr>
+                </pic:pic>
+              </a:graphicData>
+            </a:graphic>
+          </wp:inline>
+        </w:drawing>
+      </w:r>
     </w:p>
     <w:p>
       <w:pPr>
@@ -2399,6 +3296,15 @@
         </w:rPr>
         <w:t>If discrepancies are found, a detailed report will be displayed and can be saved.</w:t>
       </w:r>
+      <w:r>
+        <w:rPr>
+          <w:b/>
+          <w:bCs/>
+          <w:noProof/>
+          <w:lang w:val="en-US"/>
+        </w:rPr>
+        <w:t xml:space="preserve"> </w:t>
+      </w:r>
     </w:p>
     <w:p>
       <w:r>
@@ -2418,6 +3324,7 @@
         <w:rPr>
           <w:lang w:val="en-US"/>
         </w:rPr>
+        <w:lastRenderedPageBreak/>
         <w:t>7</w:t>
       </w:r>
       <w:r>
@@ -2425,6 +3332,74 @@
           <w:lang w:val="en-US"/>
         </w:rPr>
         <w:t>. Clear All: Reset Everything</w:t>
+      </w:r>
+    </w:p>
+    <w:p>
+      <w:pPr>
+        <w:spacing w:line="259" w:lineRule="auto"/>
+        <w:jc w:val="center"/>
+        <w:rPr>
+          <w:rFonts w:ascii="Segoe UI Emoji" w:hAnsi="Segoe UI Emoji" w:cs="Segoe UI Emoji"/>
+          <w:b/>
+          <w:bCs/>
+          <w:lang w:val="en-US"/>
+        </w:rPr>
+      </w:pPr>
+      <w:r>
+        <w:rPr>
+          <w:b/>
+          <w:bCs/>
+          <w:noProof/>
+          <w:lang w:val="en-US"/>
+        </w:rPr>
+        <w:drawing>
+          <wp:inline distT="0" distB="0" distL="0" distR="0" wp14:anchorId="2C7E0D6F" wp14:editId="7AD62E57">
+            <wp:extent cx="695325" cy="485775"/>
+            <wp:effectExtent l="0" t="0" r="9525" b="9525"/>
+            <wp:docPr id="363840714" name="Imagen 81"/>
+            <wp:cNvGraphicFramePr>
+              <a:graphicFrameLocks xmlns:a="http://schemas.openxmlformats.org/drawingml/2006/main" noChangeAspect="1"/>
+            </wp:cNvGraphicFramePr>
+            <a:graphic xmlns:a="http://schemas.openxmlformats.org/drawingml/2006/main">
+              <a:graphicData uri="http://schemas.openxmlformats.org/drawingml/2006/picture">
+                <pic:pic xmlns:pic="http://schemas.openxmlformats.org/drawingml/2006/picture">
+                  <pic:nvPicPr>
+                    <pic:cNvPr id="0" name="Picture 75"/>
+                    <pic:cNvPicPr>
+                      <a:picLocks noChangeAspect="1" noChangeArrowheads="1"/>
+                    </pic:cNvPicPr>
+                  </pic:nvPicPr>
+                  <pic:blipFill>
+                    <a:blip r:embed="rId13">
+                      <a:extLst>
+                        <a:ext uri="{28A0092B-C50C-407E-A947-70E740481C1C}">
+                          <a14:useLocalDpi xmlns:a14="http://schemas.microsoft.com/office/drawing/2010/main" val="0"/>
+                        </a:ext>
+                      </a:extLst>
+                    </a:blip>
+                    <a:srcRect/>
+                    <a:stretch>
+                      <a:fillRect/>
+                    </a:stretch>
+                  </pic:blipFill>
+                  <pic:spPr bwMode="auto">
+                    <a:xfrm>
+                      <a:off x="0" y="0"/>
+                      <a:ext cx="695325" cy="485775"/>
+                    </a:xfrm>
+                    <a:prstGeom prst="rect">
+                      <a:avLst/>
+                    </a:prstGeom>
+                    <a:noFill/>
+                    <a:ln>
+                      <a:noFill/>
+                    </a:ln>
+                  </pic:spPr>
+                </pic:pic>
+              </a:graphicData>
+            </a:graphic>
+          </wp:inline>
+        </w:drawing>
       </w:r>
     </w:p>
     <w:p>
@@ -2503,150 +3478,10 @@
     <w:p>
       <w:pPr>
         <w:spacing w:line="259" w:lineRule="auto"/>
-        <w:rPr>
-          <w:b/>
-          <w:bCs/>
-          <w:lang w:val="en-US"/>
-        </w:rPr>
-      </w:pPr>
-      <w:r>
-        <w:rPr>
-          <w:b/>
-          <w:bCs/>
-          <w:lang w:val="en-US"/>
-        </w:rPr>
-        <w:t>Results</w:t>
-      </w:r>
-    </w:p>
-    <w:p>
-      <w:pPr>
-        <w:spacing w:line="259" w:lineRule="auto"/>
-        <w:rPr>
-          <w:b/>
-          <w:bCs/>
-          <w:lang w:val="en-US"/>
-        </w:rPr>
-      </w:pPr>
-      <w:r>
-        <w:rPr>
-          <w:rFonts w:ascii="Segoe UI Symbol" w:hAnsi="Segoe UI Symbol" w:cs="Segoe UI Symbol"/>
-          <w:b/>
-          <w:bCs/>
-          <w:lang w:val="en-US"/>
-        </w:rPr>
-        <w:t>✔</w:t>
-      </w:r>
-      <w:r>
-        <w:rPr>
-          <w:b/>
-          <w:bCs/>
-          <w:lang w:val="en-US"/>
-        </w:rPr>
-        <w:t xml:space="preserve"> Generated or modified paths appear in the Result area.</w:t>
-      </w:r>
-    </w:p>
-    <w:p>
-      <w:pPr>
-        <w:spacing w:line="259" w:lineRule="auto"/>
-        <w:rPr>
-          <w:b/>
-          <w:bCs/>
-          <w:lang w:val="en-US"/>
-        </w:rPr>
-      </w:pPr>
-      <w:r>
-        <w:rPr>
-          <w:rFonts w:ascii="Segoe UI Symbol" w:hAnsi="Segoe UI Symbol" w:cs="Segoe UI Symbol"/>
-          <w:b/>
-          <w:bCs/>
-          <w:lang w:val="en-US"/>
-        </w:rPr>
-        <w:t>✔</w:t>
-      </w:r>
-      <w:r>
-        <w:rPr>
-          <w:b/>
-          <w:bCs/>
-          <w:lang w:val="en-US"/>
-        </w:rPr>
-        <w:t xml:space="preserve"> Example output for three columns (Col 1, Col 2, Col 3) with a .txt extension:</w:t>
-      </w:r>
-    </w:p>
-    <w:p>
-      <w:pPr>
-        <w:shd w:val="clear" w:color="auto" w:fill="DDDDDD" w:themeFill="background2"/>
-        <w:spacing w:line="259" w:lineRule="auto"/>
-        <w:rPr>
-          <w:b/>
-          <w:bCs/>
-          <w:lang w:val="en-US"/>
-        </w:rPr>
-      </w:pPr>
-      <w:r>
-        <w:rPr>
-          <w:b/>
-          <w:bCs/>
-          <w:lang w:val="en-US"/>
-        </w:rPr>
-        <w:lastRenderedPageBreak/>
-        <w:t xml:space="preserve">value1_part1_value2.txt  </w:t>
-      </w:r>
-    </w:p>
-    <w:p>
-      <w:pPr>
-        <w:shd w:val="clear" w:color="auto" w:fill="DDDDDD" w:themeFill="background2"/>
-        <w:spacing w:line="259" w:lineRule="auto"/>
-        <w:rPr>
-          <w:b/>
-          <w:bCs/>
-          <w:lang w:val="en-US"/>
-        </w:rPr>
-      </w:pPr>
-      <w:r>
-        <w:rPr>
-          <w:b/>
-          <w:bCs/>
-          <w:lang w:val="en-US"/>
-        </w:rPr>
-        <w:t xml:space="preserve">value1_part2_value2.txt  </w:t>
-      </w:r>
-    </w:p>
-    <w:p>
-      <w:pPr>
-        <w:shd w:val="clear" w:color="auto" w:fill="DDDDDD" w:themeFill="background2"/>
-        <w:spacing w:line="259" w:lineRule="auto"/>
-        <w:rPr>
-          <w:b/>
-          <w:bCs/>
-          <w:lang w:val="en-US"/>
-        </w:rPr>
-      </w:pPr>
-      <w:r>
-        <w:rPr>
-          <w:b/>
-          <w:bCs/>
-          <w:lang w:val="en-US"/>
-        </w:rPr>
-        <w:t xml:space="preserve">value1_part3_value2.txt  </w:t>
-      </w:r>
-    </w:p>
-    <w:p>
-      <w:pPr>
-        <w:spacing w:line="259" w:lineRule="auto"/>
-        <w:rPr>
-          <w:b/>
-          <w:bCs/>
-          <w:lang w:val="en-US"/>
-        </w:rPr>
-      </w:pPr>
-      <w:r>
-        <w:rPr>
-          <w:b/>
-          <w:bCs/>
-          <w:lang w:val="en-US"/>
-        </w:rPr>
-        <w:pict w14:anchorId="254359CB">
-          <v:rect id="_x0000_i1033" style="width:0;height:1.5pt" o:hralign="center" o:hrstd="t" o:hr="t" fillcolor="#a0a0a0" stroked="f"/>
+      </w:pPr>
+      <w:r>
+        <w:pict w14:anchorId="46158997">
+          <v:rect id="_x0000_i1082" style="width:0;height:1.5pt" o:hralign="center" o:hrstd="t" o:hr="t" fillcolor="#a0a0a0" stroked="f"/>
         </w:pict>
       </w:r>
     </w:p>
@@ -2659,13 +3494,53 @@
           <w:lang w:val="en-US"/>
         </w:rPr>
       </w:pPr>
-      <w:r>
-        <w:rPr>
-          <w:b/>
-          <w:bCs/>
-          <w:lang w:val="en-US"/>
-        </w:rPr>
-        <w:t xml:space="preserve">This tool makes file organization and batch renaming seamless and efficient. </w:t>
+    </w:p>
+    <w:p>
+      <w:pPr>
+        <w:spacing w:line="259" w:lineRule="auto"/>
+        <w:rPr>
+          <w:b/>
+          <w:bCs/>
+        </w:rPr>
+      </w:pPr>
+      <w:r>
+        <w:rPr>
+          <w:b/>
+          <w:bCs/>
+          <w:lang w:val="en-US"/>
+        </w:rPr>
+        <w:t>This tool makes file organization and batch renaming seamless and efficient.</w:t>
+      </w:r>
+      <w:r>
+        <w:rPr>
+          <w:b/>
+          <w:bCs/>
+          <w:lang w:val="en-US"/>
+        </w:rPr>
+        <w:t xml:space="preserve"> </w:t>
+      </w:r>
+      <w:r>
+        <w:rPr>
+          <w:b/>
+          <w:bCs/>
+          <w:lang w:val="en-US"/>
+        </w:rPr>
+        <w:t>Now do your magic!</w:t>
+      </w:r>
+      <w:r>
+        <w:rPr>
+          <w:b/>
+          <w:bCs/>
+        </w:rPr>
+        <w:t xml:space="preserve"> </w:t>
+      </w:r>
+      <w:r>
+        <w:rPr>
+          <w:b/>
+          <w:bCs/>
+          <w:lang w:val="en-US"/>
+        </w:rPr>
+        <w:t xml:space="preserve"> </w:t>
       </w:r>
       <w:r>
         <w:rPr>

</xml_diff>